<commit_message>
hw4 small cosmetic changes to 1
</commit_message>
<xml_diff>
--- a/hw4/hw4_034462796_205874951.docx
+++ b/hw4/hw4_034462796_205874951.docx
@@ -1762,8 +1762,735 @@
               </m:m>
             </m:e>
           </m:d>
+          <m:r>
+            <w:rPr>
+              <w:rFonts w:eastAsiaTheme="minorEastAsia"/>
+              <w:sz w:val="24"/>
+              <w:szCs w:val="24"/>
+            </w:rPr>
+            <w:br/>
+          </m:r>
         </m:oMath>
       </m:oMathPara>
+      <w:r>
+        <w:rPr>
+          <w:rFonts w:eastAsiaTheme="minorEastAsia"/>
+          <w:sz w:val="24"/>
+          <w:szCs w:val="24"/>
+        </w:rPr>
+        <w:t>Thus,</w:t>
+      </w:r>
+      <w:r>
+        <w:rPr>
+          <w:rFonts w:eastAsiaTheme="minorEastAsia"/>
+          <w:sz w:val="24"/>
+          <w:szCs w:val="24"/>
+        </w:rPr>
+        <w:br/>
+      </w:r>
+      <m:oMathPara>
+        <m:oMath>
+          <m:r>
+            <w:rPr>
+              <w:rFonts w:ascii="Cambria Math" w:hAnsi="Cambria Math"/>
+              <w:sz w:val="24"/>
+              <w:szCs w:val="24"/>
+            </w:rPr>
+            <m:t>ϕ</m:t>
+          </m:r>
+          <m:d>
+            <m:dPr>
+              <m:ctrlPr>
+                <w:rPr>
+                  <w:rFonts w:ascii="Cambria Math" w:hAnsi="Cambria Math"/>
+                  <w:i/>
+                  <w:sz w:val="24"/>
+                  <w:szCs w:val="24"/>
+                </w:rPr>
+              </m:ctrlPr>
+            </m:dPr>
+            <m:e>
+              <m:r>
+                <w:rPr>
+                  <w:rFonts w:ascii="Cambria Math" w:hAnsi="Cambria Math"/>
+                  <w:sz w:val="24"/>
+                  <w:szCs w:val="24"/>
+                </w:rPr>
+                <m:t>s</m:t>
+              </m:r>
+            </m:e>
+          </m:d>
+          <m:r>
+            <w:rPr>
+              <w:rFonts w:ascii="Cambria Math" w:hAnsi="Cambria Math"/>
+              <w:sz w:val="24"/>
+              <w:szCs w:val="24"/>
+            </w:rPr>
+            <m:t>=</m:t>
+          </m:r>
+          <m:d>
+            <m:dPr>
+              <m:ctrlPr>
+                <w:rPr>
+                  <w:rFonts w:ascii="Cambria Math" w:hAnsi="Cambria Math"/>
+                  <w:i/>
+                  <w:sz w:val="24"/>
+                  <w:szCs w:val="24"/>
+                </w:rPr>
+              </m:ctrlPr>
+            </m:dPr>
+            <m:e>
+              <m:m>
+                <m:mPr>
+                  <m:mcs>
+                    <m:mc>
+                      <m:mcPr>
+                        <m:count m:val="2"/>
+                        <m:mcJc m:val="center"/>
+                      </m:mcPr>
+                    </m:mc>
+                  </m:mcs>
+                  <m:ctrlPr>
+                    <w:rPr>
+                      <w:rFonts w:ascii="Cambria Math" w:hAnsi="Cambria Math"/>
+                      <w:i/>
+                      <w:sz w:val="24"/>
+                      <w:szCs w:val="24"/>
+                    </w:rPr>
+                  </m:ctrlPr>
+                </m:mPr>
+                <m:mr>
+                  <m:e>
+                    <m:sSub>
+                      <m:sSubPr>
+                        <m:ctrlPr>
+                          <w:rPr>
+                            <w:rFonts w:ascii="Cambria Math" w:hAnsi="Cambria Math"/>
+                            <w:i/>
+                            <w:sz w:val="24"/>
+                            <w:szCs w:val="24"/>
+                          </w:rPr>
+                        </m:ctrlPr>
+                      </m:sSubPr>
+                      <m:e>
+                        <m:r>
+                          <w:rPr>
+                            <w:rFonts w:ascii="Cambria Math" w:hAnsi="Cambria Math"/>
+                            <w:sz w:val="24"/>
+                            <w:szCs w:val="24"/>
+                          </w:rPr>
+                          <m:t>ϕ</m:t>
+                        </m:r>
+                      </m:e>
+                      <m:sub>
+                        <m:r>
+                          <w:rPr>
+                            <w:rFonts w:ascii="Cambria Math" w:hAnsi="Cambria Math"/>
+                            <w:sz w:val="24"/>
+                            <w:szCs w:val="24"/>
+                          </w:rPr>
+                          <m:t>1</m:t>
+                        </m:r>
+                      </m:sub>
+                    </m:sSub>
+                    <m:d>
+                      <m:dPr>
+                        <m:ctrlPr>
+                          <w:rPr>
+                            <w:rFonts w:ascii="Cambria Math" w:hAnsi="Cambria Math"/>
+                            <w:i/>
+                            <w:sz w:val="24"/>
+                            <w:szCs w:val="24"/>
+                          </w:rPr>
+                        </m:ctrlPr>
+                      </m:dPr>
+                      <m:e>
+                        <m:r>
+                          <w:rPr>
+                            <w:rFonts w:ascii="Cambria Math" w:hAnsi="Cambria Math"/>
+                            <w:sz w:val="24"/>
+                            <w:szCs w:val="24"/>
+                          </w:rPr>
+                          <m:t>s</m:t>
+                        </m:r>
+                      </m:e>
+                    </m:d>
+                  </m:e>
+                  <m:e>
+                    <m:sSub>
+                      <m:sSubPr>
+                        <m:ctrlPr>
+                          <w:rPr>
+                            <w:rFonts w:ascii="Cambria Math" w:hAnsi="Cambria Math"/>
+                            <w:i/>
+                            <w:sz w:val="24"/>
+                            <w:szCs w:val="24"/>
+                          </w:rPr>
+                        </m:ctrlPr>
+                      </m:sSubPr>
+                      <m:e>
+                        <m:r>
+                          <w:rPr>
+                            <w:rFonts w:ascii="Cambria Math" w:hAnsi="Cambria Math"/>
+                            <w:sz w:val="24"/>
+                            <w:szCs w:val="24"/>
+                          </w:rPr>
+                          <m:t>ϕ</m:t>
+                        </m:r>
+                      </m:e>
+                      <m:sub>
+                        <m:r>
+                          <w:rPr>
+                            <w:rFonts w:ascii="Cambria Math" w:hAnsi="Cambria Math"/>
+                            <w:sz w:val="24"/>
+                            <w:szCs w:val="24"/>
+                          </w:rPr>
+                          <m:t>2</m:t>
+                        </m:r>
+                      </m:sub>
+                    </m:sSub>
+                    <m:d>
+                      <m:dPr>
+                        <m:ctrlPr>
+                          <w:rPr>
+                            <w:rFonts w:ascii="Cambria Math" w:hAnsi="Cambria Math"/>
+                            <w:i/>
+                            <w:sz w:val="24"/>
+                            <w:szCs w:val="24"/>
+                          </w:rPr>
+                        </m:ctrlPr>
+                      </m:dPr>
+                      <m:e>
+                        <m:r>
+                          <w:rPr>
+                            <w:rFonts w:ascii="Cambria Math" w:hAnsi="Cambria Math"/>
+                            <w:sz w:val="24"/>
+                            <w:szCs w:val="24"/>
+                          </w:rPr>
+                          <m:t>s</m:t>
+                        </m:r>
+                      </m:e>
+                    </m:d>
+                  </m:e>
+                </m:mr>
+              </m:m>
+            </m:e>
+          </m:d>
+          <m:r>
+            <w:rPr>
+              <w:rFonts w:ascii="Cambria Math" w:hAnsi="Cambria Math"/>
+              <w:sz w:val="24"/>
+              <w:szCs w:val="24"/>
+            </w:rPr>
+            <m:t>=</m:t>
+          </m:r>
+          <m:d>
+            <m:dPr>
+              <m:ctrlPr>
+                <w:rPr>
+                  <w:rFonts w:ascii="Cambria Math" w:hAnsi="Cambria Math"/>
+                  <w:i/>
+                  <w:sz w:val="24"/>
+                  <w:szCs w:val="24"/>
+                </w:rPr>
+              </m:ctrlPr>
+            </m:dPr>
+            <m:e>
+              <m:m>
+                <m:mPr>
+                  <m:mcs>
+                    <m:mc>
+                      <m:mcPr>
+                        <m:count m:val="1"/>
+                        <m:mcJc m:val="center"/>
+                      </m:mcPr>
+                    </m:mc>
+                  </m:mcs>
+                  <m:ctrlPr>
+                    <w:rPr>
+                      <w:rFonts w:ascii="Cambria Math" w:hAnsi="Cambria Math"/>
+                      <w:i/>
+                      <w:sz w:val="24"/>
+                      <w:szCs w:val="24"/>
+                    </w:rPr>
+                  </m:ctrlPr>
+                </m:mPr>
+                <m:mr>
+                  <m:e>
+                    <m:r>
+                      <w:rPr>
+                        <w:rFonts w:ascii="Cambria Math" w:hAnsi="Cambria Math"/>
+                        <w:sz w:val="24"/>
+                        <w:szCs w:val="24"/>
+                      </w:rPr>
+                      <m:t>1</m:t>
+                    </m:r>
+                  </m:e>
+                </m:mr>
+                <m:mr>
+                  <m:e>
+                    <m:r>
+                      <w:rPr>
+                        <w:rFonts w:ascii="Cambria Math" w:hAnsi="Cambria Math"/>
+                        <w:sz w:val="24"/>
+                        <w:szCs w:val="24"/>
+                      </w:rPr>
+                      <m:t>0</m:t>
+                    </m:r>
+                  </m:e>
+                </m:mr>
+                <m:mr>
+                  <m:e>
+                    <m:r>
+                      <w:rPr>
+                        <w:rFonts w:ascii="Cambria Math" w:hAnsi="Cambria Math"/>
+                        <w:sz w:val="24"/>
+                        <w:szCs w:val="24"/>
+                      </w:rPr>
+                      <m:t>0</m:t>
+                    </m:r>
+                  </m:e>
+                </m:mr>
+              </m:m>
+              <m:r>
+                <w:rPr>
+                  <w:rFonts w:ascii="Cambria Math" w:hAnsi="Cambria Math"/>
+                  <w:sz w:val="24"/>
+                  <w:szCs w:val="24"/>
+                </w:rPr>
+                <m:t xml:space="preserve">    </m:t>
+              </m:r>
+              <m:m>
+                <m:mPr>
+                  <m:mcs>
+                    <m:mc>
+                      <m:mcPr>
+                        <m:count m:val="1"/>
+                        <m:mcJc m:val="center"/>
+                      </m:mcPr>
+                    </m:mc>
+                  </m:mcs>
+                  <m:ctrlPr>
+                    <w:rPr>
+                      <w:rFonts w:ascii="Cambria Math" w:hAnsi="Cambria Math"/>
+                      <w:i/>
+                      <w:sz w:val="24"/>
+                      <w:szCs w:val="24"/>
+                    </w:rPr>
+                  </m:ctrlPr>
+                </m:mPr>
+                <m:mr>
+                  <m:e>
+                    <m:r>
+                      <w:rPr>
+                        <w:rFonts w:ascii="Cambria Math" w:hAnsi="Cambria Math"/>
+                        <w:sz w:val="24"/>
+                        <w:szCs w:val="24"/>
+                      </w:rPr>
+                      <m:t>0</m:t>
+                    </m:r>
+                  </m:e>
+                </m:mr>
+                <m:mr>
+                  <m:e>
+                    <m:r>
+                      <w:rPr>
+                        <w:rFonts w:ascii="Cambria Math" w:hAnsi="Cambria Math"/>
+                        <w:sz w:val="24"/>
+                        <w:szCs w:val="24"/>
+                      </w:rPr>
+                      <m:t>1</m:t>
+                    </m:r>
+                  </m:e>
+                </m:mr>
+                <m:mr>
+                  <m:e>
+                    <m:r>
+                      <w:rPr>
+                        <w:rFonts w:ascii="Cambria Math" w:hAnsi="Cambria Math"/>
+                        <w:sz w:val="24"/>
+                        <w:szCs w:val="24"/>
+                      </w:rPr>
+                      <m:t>2</m:t>
+                    </m:r>
+                  </m:e>
+                </m:mr>
+              </m:m>
+            </m:e>
+          </m:d>
+          <m:r>
+            <w:rPr>
+              <w:rFonts w:eastAsiaTheme="minorEastAsia"/>
+              <w:sz w:val="24"/>
+              <w:szCs w:val="24"/>
+            </w:rPr>
+            <w:br/>
+          </m:r>
+        </m:oMath>
+        <m:oMath>
+          <m:r>
+            <w:rPr>
+              <w:rFonts w:ascii="Cambria Math" w:hAnsi="Cambria Math"/>
+              <w:sz w:val="24"/>
+              <w:szCs w:val="24"/>
+            </w:rPr>
+            <m:t>ϕ</m:t>
+          </m:r>
+          <m:d>
+            <m:dPr>
+              <m:ctrlPr>
+                <w:rPr>
+                  <w:rFonts w:ascii="Cambria Math" w:hAnsi="Cambria Math"/>
+                  <w:i/>
+                  <w:sz w:val="24"/>
+                  <w:szCs w:val="24"/>
+                </w:rPr>
+              </m:ctrlPr>
+            </m:dPr>
+            <m:e>
+              <m:sSub>
+                <m:sSubPr>
+                  <m:ctrlPr>
+                    <w:rPr>
+                      <w:rFonts w:ascii="Cambria Math" w:hAnsi="Cambria Math"/>
+                      <w:i/>
+                      <w:sz w:val="24"/>
+                      <w:szCs w:val="24"/>
+                    </w:rPr>
+                  </m:ctrlPr>
+                </m:sSubPr>
+                <m:e>
+                  <m:r>
+                    <w:rPr>
+                      <w:rFonts w:ascii="Cambria Math" w:hAnsi="Cambria Math"/>
+                      <w:sz w:val="24"/>
+                      <w:szCs w:val="24"/>
+                    </w:rPr>
+                    <m:t>s</m:t>
+                  </m:r>
+                </m:e>
+                <m:sub>
+                  <m:r>
+                    <w:rPr>
+                      <w:rFonts w:ascii="Cambria Math" w:hAnsi="Cambria Math"/>
+                      <w:sz w:val="24"/>
+                      <w:szCs w:val="24"/>
+                    </w:rPr>
+                    <m:t>1</m:t>
+                  </m:r>
+                </m:sub>
+              </m:sSub>
+            </m:e>
+          </m:d>
+          <m:r>
+            <w:rPr>
+              <w:rFonts w:ascii="Cambria Math" w:hAnsi="Cambria Math"/>
+              <w:sz w:val="24"/>
+              <w:szCs w:val="24"/>
+            </w:rPr>
+            <m:t>=</m:t>
+          </m:r>
+          <m:sSup>
+            <m:sSupPr>
+              <m:ctrlPr>
+                <w:rPr>
+                  <w:rFonts w:ascii="Cambria Math" w:hAnsi="Cambria Math"/>
+                  <w:i/>
+                  <w:sz w:val="24"/>
+                  <w:szCs w:val="24"/>
+                </w:rPr>
+              </m:ctrlPr>
+            </m:sSupPr>
+            <m:e>
+              <m:r>
+                <w:rPr>
+                  <w:rFonts w:ascii="Cambria Math" w:hAnsi="Cambria Math"/>
+                  <w:sz w:val="24"/>
+                  <w:szCs w:val="24"/>
+                </w:rPr>
+                <m:t>(1 0 )</m:t>
+              </m:r>
+            </m:e>
+            <m:sup>
+              <m:r>
+                <w:rPr>
+                  <w:rFonts w:ascii="Cambria Math" w:hAnsi="Cambria Math"/>
+                  <w:sz w:val="24"/>
+                  <w:szCs w:val="24"/>
+                </w:rPr>
+                <m:t>T</m:t>
+              </m:r>
+            </m:sup>
+          </m:sSup>
+          <m:r>
+            <w:rPr>
+              <w:rFonts w:eastAsiaTheme="minorEastAsia"/>
+              <w:sz w:val="24"/>
+              <w:szCs w:val="24"/>
+            </w:rPr>
+            <w:br/>
+          </m:r>
+        </m:oMath>
+        <m:oMath>
+          <m:r>
+            <w:rPr>
+              <w:rFonts w:ascii="Cambria Math" w:hAnsi="Cambria Math"/>
+              <w:sz w:val="24"/>
+              <w:szCs w:val="24"/>
+            </w:rPr>
+            <m:t>ϕ</m:t>
+          </m:r>
+          <m:d>
+            <m:dPr>
+              <m:ctrlPr>
+                <w:rPr>
+                  <w:rFonts w:ascii="Cambria Math" w:hAnsi="Cambria Math"/>
+                  <w:i/>
+                  <w:sz w:val="24"/>
+                  <w:szCs w:val="24"/>
+                </w:rPr>
+              </m:ctrlPr>
+            </m:dPr>
+            <m:e>
+              <m:sSub>
+                <m:sSubPr>
+                  <m:ctrlPr>
+                    <w:rPr>
+                      <w:rFonts w:ascii="Cambria Math" w:hAnsi="Cambria Math"/>
+                      <w:i/>
+                      <w:sz w:val="24"/>
+                      <w:szCs w:val="24"/>
+                    </w:rPr>
+                  </m:ctrlPr>
+                </m:sSubPr>
+                <m:e>
+                  <m:r>
+                    <w:rPr>
+                      <w:rFonts w:ascii="Cambria Math" w:hAnsi="Cambria Math"/>
+                      <w:sz w:val="24"/>
+                      <w:szCs w:val="24"/>
+                    </w:rPr>
+                    <m:t>s</m:t>
+                  </m:r>
+                </m:e>
+                <m:sub>
+                  <m:r>
+                    <w:rPr>
+                      <w:rFonts w:ascii="Cambria Math" w:hAnsi="Cambria Math"/>
+                      <w:sz w:val="24"/>
+                      <w:szCs w:val="24"/>
+                    </w:rPr>
+                    <m:t>2</m:t>
+                  </m:r>
+                </m:sub>
+              </m:sSub>
+            </m:e>
+          </m:d>
+          <m:r>
+            <w:rPr>
+              <w:rFonts w:ascii="Cambria Math" w:hAnsi="Cambria Math"/>
+              <w:sz w:val="24"/>
+              <w:szCs w:val="24"/>
+            </w:rPr>
+            <m:t>=</m:t>
+          </m:r>
+          <m:sSup>
+            <m:sSupPr>
+              <m:ctrlPr>
+                <w:rPr>
+                  <w:rFonts w:ascii="Cambria Math" w:hAnsi="Cambria Math"/>
+                  <w:i/>
+                  <w:sz w:val="24"/>
+                  <w:szCs w:val="24"/>
+                </w:rPr>
+              </m:ctrlPr>
+            </m:sSupPr>
+            <m:e>
+              <m:r>
+                <w:rPr>
+                  <w:rFonts w:ascii="Cambria Math" w:hAnsi="Cambria Math"/>
+                  <w:sz w:val="24"/>
+                  <w:szCs w:val="24"/>
+                </w:rPr>
+                <m:t>(0</m:t>
+              </m:r>
+              <m:r>
+                <w:rPr>
+                  <w:rFonts w:ascii="Cambria Math" w:hAnsi="Cambria Math"/>
+                  <w:sz w:val="24"/>
+                  <w:szCs w:val="24"/>
+                </w:rPr>
+                <m:t xml:space="preserve"> 1</m:t>
+              </m:r>
+              <m:r>
+                <w:rPr>
+                  <w:rFonts w:ascii="Cambria Math" w:hAnsi="Cambria Math"/>
+                  <w:sz w:val="24"/>
+                  <w:szCs w:val="24"/>
+                </w:rPr>
+                <m:t xml:space="preserve"> )</m:t>
+              </m:r>
+            </m:e>
+            <m:sup>
+              <m:r>
+                <w:rPr>
+                  <w:rFonts w:ascii="Cambria Math" w:hAnsi="Cambria Math"/>
+                  <w:sz w:val="24"/>
+                  <w:szCs w:val="24"/>
+                </w:rPr>
+                <m:t>T</m:t>
+              </m:r>
+            </m:sup>
+          </m:sSup>
+          <m:r>
+            <w:rPr>
+              <w:rFonts w:eastAsiaTheme="minorEastAsia"/>
+              <w:sz w:val="24"/>
+              <w:szCs w:val="24"/>
+            </w:rPr>
+            <w:br/>
+          </m:r>
+        </m:oMath>
+        <m:oMath>
+          <m:r>
+            <w:rPr>
+              <w:rFonts w:ascii="Cambria Math" w:hAnsi="Cambria Math"/>
+              <w:sz w:val="24"/>
+              <w:szCs w:val="24"/>
+            </w:rPr>
+            <m:t>ϕ</m:t>
+          </m:r>
+          <m:d>
+            <m:dPr>
+              <m:ctrlPr>
+                <w:rPr>
+                  <w:rFonts w:ascii="Cambria Math" w:hAnsi="Cambria Math"/>
+                  <w:i/>
+                  <w:sz w:val="24"/>
+                  <w:szCs w:val="24"/>
+                </w:rPr>
+              </m:ctrlPr>
+            </m:dPr>
+            <m:e>
+              <m:sSub>
+                <m:sSubPr>
+                  <m:ctrlPr>
+                    <w:rPr>
+                      <w:rFonts w:ascii="Cambria Math" w:hAnsi="Cambria Math"/>
+                      <w:i/>
+                      <w:sz w:val="24"/>
+                      <w:szCs w:val="24"/>
+                    </w:rPr>
+                  </m:ctrlPr>
+                </m:sSubPr>
+                <m:e>
+                  <m:r>
+                    <w:rPr>
+                      <w:rFonts w:ascii="Cambria Math" w:hAnsi="Cambria Math"/>
+                      <w:sz w:val="24"/>
+                      <w:szCs w:val="24"/>
+                    </w:rPr>
+                    <m:t>s</m:t>
+                  </m:r>
+                </m:e>
+                <m:sub>
+                  <m:r>
+                    <w:rPr>
+                      <w:rFonts w:ascii="Cambria Math" w:hAnsi="Cambria Math"/>
+                      <w:sz w:val="24"/>
+                      <w:szCs w:val="24"/>
+                    </w:rPr>
+                    <m:t>3</m:t>
+                  </m:r>
+                </m:sub>
+              </m:sSub>
+            </m:e>
+          </m:d>
+          <m:r>
+            <w:rPr>
+              <w:rFonts w:ascii="Cambria Math" w:hAnsi="Cambria Math"/>
+              <w:sz w:val="24"/>
+              <w:szCs w:val="24"/>
+            </w:rPr>
+            <m:t>=</m:t>
+          </m:r>
+          <m:sSup>
+            <m:sSupPr>
+              <m:ctrlPr>
+                <w:rPr>
+                  <w:rFonts w:ascii="Cambria Math" w:hAnsi="Cambria Math"/>
+                  <w:i/>
+                  <w:sz w:val="24"/>
+                  <w:szCs w:val="24"/>
+                </w:rPr>
+              </m:ctrlPr>
+            </m:sSupPr>
+            <m:e>
+              <m:r>
+                <w:rPr>
+                  <w:rFonts w:ascii="Cambria Math" w:hAnsi="Cambria Math"/>
+                  <w:sz w:val="24"/>
+                  <w:szCs w:val="24"/>
+                </w:rPr>
+                <m:t>(</m:t>
+              </m:r>
+              <m:r>
+                <w:rPr>
+                  <w:rFonts w:ascii="Cambria Math" w:hAnsi="Cambria Math"/>
+                  <w:sz w:val="24"/>
+                  <w:szCs w:val="24"/>
+                </w:rPr>
+                <m:t>0</m:t>
+              </m:r>
+              <m:r>
+                <w:rPr>
+                  <w:rFonts w:ascii="Cambria Math" w:hAnsi="Cambria Math"/>
+                  <w:sz w:val="24"/>
+                  <w:szCs w:val="24"/>
+                </w:rPr>
+                <m:t xml:space="preserve"> </m:t>
+              </m:r>
+              <m:r>
+                <w:rPr>
+                  <w:rFonts w:ascii="Cambria Math" w:hAnsi="Cambria Math"/>
+                  <w:sz w:val="24"/>
+                  <w:szCs w:val="24"/>
+                </w:rPr>
+                <m:t>2</m:t>
+              </m:r>
+              <m:r>
+                <w:rPr>
+                  <w:rFonts w:ascii="Cambria Math" w:hAnsi="Cambria Math"/>
+                  <w:sz w:val="24"/>
+                  <w:szCs w:val="24"/>
+                </w:rPr>
+                <m:t xml:space="preserve"> )</m:t>
+              </m:r>
+            </m:e>
+            <m:sup>
+              <m:r>
+                <w:rPr>
+                  <w:rFonts w:ascii="Cambria Math" w:hAnsi="Cambria Math"/>
+                  <w:sz w:val="24"/>
+                  <w:szCs w:val="24"/>
+                </w:rPr>
+                <m:t>T</m:t>
+              </m:r>
+            </m:sup>
+          </m:sSup>
+        </m:oMath>
+      </m:oMathPara>
+    </w:p>
+    <w:p>
+      <w:pPr>
+        <w:pStyle w:val="ListParagraph"/>
+        <w:bidi w:val="0"/>
+        <w:ind w:left="709"/>
+        <w:rPr>
+          <w:sz w:val="24"/>
+          <w:szCs w:val="24"/>
+        </w:rPr>
+      </w:pPr>
     </w:p>
     <w:p>
       <w:pPr>
@@ -4152,6 +4879,7 @@
               <w:sz w:val="24"/>
               <w:szCs w:val="24"/>
             </w:rPr>
+            <w:lastRenderedPageBreak/>
             <m:t xml:space="preserve">           </m:t>
           </m:r>
           <m:d>
@@ -4304,7 +5032,6 @@
         <w:tabs>
           <w:tab w:val="left" w:pos="5896"/>
         </w:tabs>
-        <w:jc w:val="right"/>
         <w:rPr>
           <w:sz w:val="24"/>
           <w:szCs w:val="24"/>
@@ -4725,12 +5452,13 @@
         <w:tabs>
           <w:tab w:val="left" w:pos="5896"/>
         </w:tabs>
-        <w:jc w:val="right"/>
         <w:rPr>
           <w:sz w:val="24"/>
           <w:szCs w:val="24"/>
         </w:rPr>
       </w:pPr>
+      <w:bookmarkStart w:id="0" w:name="_GoBack"/>
+      <w:bookmarkEnd w:id="0"/>
       <w:r>
         <w:rPr>
           <w:sz w:val="24"/>
@@ -6869,13 +7597,45 @@
       </w:pPr>
       <m:oMathPara>
         <m:oMath>
+          <m:sSup>
+            <m:sSupPr>
+              <m:ctrlPr>
+                <w:rPr>
+                  <w:rFonts w:ascii="Cambria Math" w:hAnsi="Cambria Math"/>
+                  <w:i/>
+                  <w:sz w:val="24"/>
+                  <w:szCs w:val="24"/>
+                </w:rPr>
+              </m:ctrlPr>
+            </m:sSupPr>
+            <m:e>
+              <m:r>
+                <w:rPr>
+                  <w:rFonts w:ascii="Cambria Math" w:hAnsi="Cambria Math"/>
+                  <w:sz w:val="24"/>
+                  <w:szCs w:val="24"/>
+                </w:rPr>
+                <m:t>θ</m:t>
+              </m:r>
+            </m:e>
+            <m:sup>
+              <m:r>
+                <w:rPr>
+                  <w:rFonts w:ascii="Cambria Math" w:hAnsi="Cambria Math"/>
+                  <w:sz w:val="24"/>
+                  <w:szCs w:val="24"/>
+                </w:rPr>
+                <m:t>*</m:t>
+              </m:r>
+            </m:sup>
+          </m:sSup>
           <m:r>
             <w:rPr>
               <w:rFonts w:ascii="Cambria Math" w:hAnsi="Cambria Math"/>
               <w:sz w:val="24"/>
               <w:szCs w:val="24"/>
             </w:rPr>
-            <m:t>θ=argmi</m:t>
+            <m:t>=argmi</m:t>
           </m:r>
           <m:sSub>
             <m:sSubPr>
@@ -7027,13 +7787,45 @@
       </w:pPr>
       <m:oMathPara>
         <m:oMath>
+          <m:sSup>
+            <m:sSupPr>
+              <m:ctrlPr>
+                <w:rPr>
+                  <w:rFonts w:ascii="Cambria Math" w:hAnsi="Cambria Math"/>
+                  <w:i/>
+                  <w:sz w:val="24"/>
+                  <w:szCs w:val="24"/>
+                </w:rPr>
+              </m:ctrlPr>
+            </m:sSupPr>
+            <m:e>
+              <m:r>
+                <w:rPr>
+                  <w:rFonts w:ascii="Cambria Math" w:hAnsi="Cambria Math"/>
+                  <w:sz w:val="24"/>
+                  <w:szCs w:val="24"/>
+                </w:rPr>
+                <m:t>θ</m:t>
+              </m:r>
+            </m:e>
+            <m:sup>
+              <m:r>
+                <w:rPr>
+                  <w:rFonts w:ascii="Cambria Math" w:hAnsi="Cambria Math"/>
+                  <w:sz w:val="24"/>
+                  <w:szCs w:val="24"/>
+                </w:rPr>
+                <m:t>*</m:t>
+              </m:r>
+            </m:sup>
+          </m:sSup>
           <m:r>
             <w:rPr>
               <w:rFonts w:ascii="Cambria Math" w:hAnsi="Cambria Math"/>
               <w:sz w:val="24"/>
               <w:szCs w:val="24"/>
             </w:rPr>
-            <m:t>θ=</m:t>
+            <m:t>=</m:t>
           </m:r>
           <m:sSup>
             <m:sSupPr>
@@ -7257,7 +8049,47 @@
               <w:sz w:val="24"/>
               <w:szCs w:val="24"/>
             </w:rPr>
-            <m:t>V=ϕθ=</m:t>
+            <m:t>V=ϕ</m:t>
+          </m:r>
+          <m:sSup>
+            <m:sSupPr>
+              <m:ctrlPr>
+                <w:rPr>
+                  <w:rFonts w:ascii="Cambria Math" w:hAnsi="Cambria Math"/>
+                  <w:i/>
+                  <w:sz w:val="24"/>
+                  <w:szCs w:val="24"/>
+                </w:rPr>
+              </m:ctrlPr>
+            </m:sSupPr>
+            <m:e>
+              <m:r>
+                <w:rPr>
+                  <w:rFonts w:ascii="Cambria Math" w:hAnsi="Cambria Math"/>
+                  <w:sz w:val="24"/>
+                  <w:szCs w:val="24"/>
+                </w:rPr>
+                <m:t>θ</m:t>
+              </m:r>
+            </m:e>
+            <m:sup>
+              <m:r>
+                <w:rPr>
+                  <w:rFonts w:ascii="Cambria Math" w:hAnsi="Cambria Math"/>
+                  <w:sz w:val="24"/>
+                  <w:szCs w:val="24"/>
+                </w:rPr>
+                <m:t>*</m:t>
+              </m:r>
+            </m:sup>
+          </m:sSup>
+          <m:r>
+            <w:rPr>
+              <w:rFonts w:ascii="Cambria Math" w:hAnsi="Cambria Math"/>
+              <w:sz w:val="24"/>
+              <w:szCs w:val="24"/>
+            </w:rPr>
+            <m:t>=</m:t>
           </m:r>
           <m:limLow>
             <m:limLowPr>
@@ -12493,6 +13325,7 @@
           <w:sz w:val="24"/>
           <w:szCs w:val="24"/>
         </w:rPr>
+        <w:lastRenderedPageBreak/>
         <w:t>For-</w:t>
       </w:r>
     </w:p>
@@ -28942,6 +29775,7 @@
           <w:sz w:val="24"/>
           <w:szCs w:val="24"/>
         </w:rPr>
+        <w:lastRenderedPageBreak/>
         <w:t>Which is reached when</w:t>
       </w:r>
       <w:r>
@@ -29284,8 +30118,6 @@
         </w:rPr>
         <w:t xml:space="preserve"> for estimation) will massively increase the algorithm's running time.</w:t>
       </w:r>
-      <w:bookmarkStart w:id="0" w:name="_GoBack"/>
-      <w:bookmarkEnd w:id="0"/>
     </w:p>
     <w:sectPr>
       <w:pgSz w:w="12240" w:h="15840"/>
@@ -30155,6 +30987,7 @@
     <w:lsdException w:name="HTML Sample" w:semiHidden="1" w:unhideWhenUsed="1"/>
     <w:lsdException w:name="HTML Typewriter" w:semiHidden="1" w:unhideWhenUsed="1"/>
     <w:lsdException w:name="HTML Variable" w:semiHidden="1" w:unhideWhenUsed="1"/>
+    <w:lsdException w:name="Normal Table" w:semiHidden="1" w:unhideWhenUsed="1"/>
     <w:lsdException w:name="annotation subject" w:semiHidden="1" w:unhideWhenUsed="1"/>
     <w:lsdException w:name="No List" w:semiHidden="1" w:unhideWhenUsed="1"/>
     <w:lsdException w:name="Outline List 1" w:semiHidden="1" w:unhideWhenUsed="1"/>
@@ -30200,9 +31033,11 @@
     <w:lsdException w:name="Table Subtle 1" w:semiHidden="1" w:unhideWhenUsed="1"/>
     <w:lsdException w:name="Table Subtle 2" w:semiHidden="1" w:unhideWhenUsed="1"/>
     <w:lsdException w:name="Table Web 1" w:semiHidden="1" w:unhideWhenUsed="1"/>
+    <w:lsdException w:name="Table Web 2" w:semiHidden="1" w:unhideWhenUsed="1"/>
     <w:lsdException w:name="Table Web 3" w:semiHidden="1" w:unhideWhenUsed="1"/>
     <w:lsdException w:name="Balloon Text" w:semiHidden="1" w:unhideWhenUsed="1"/>
     <w:lsdException w:name="Table Grid" w:uiPriority="39"/>
+    <w:lsdException w:name="Table Theme" w:semiHidden="1" w:unhideWhenUsed="1"/>
     <w:lsdException w:name="Placeholder Text" w:semiHidden="1"/>
     <w:lsdException w:name="No Spacing" w:uiPriority="1" w:qFormat="1"/>
     <w:lsdException w:name="Light Shading" w:uiPriority="60"/>
@@ -30872,6 +31707,21 @@
 </file>
 
 <file path=customXml/item1.xml><?xml version="1.0" encoding="utf-8"?>
+<p:properties xmlns:p="http://schemas.microsoft.com/office/2006/metadata/properties" xmlns:xsi="http://www.w3.org/2001/XMLSchema-instance" xmlns:pc="http://schemas.microsoft.com/office/infopath/2007/PartnerControls">
+  <documentManagement/>
+</p:properties>
+</file>
+
+<file path=customXml/item2.xml><?xml version="1.0" encoding="utf-8"?>
+<?mso-contentType ?>
+<FormTemplates xmlns="http://schemas.microsoft.com/sharepoint/v3/contenttype/forms">
+  <Display>DocumentLibraryForm</Display>
+  <Edit>DocumentLibraryForm</Edit>
+  <New>DocumentLibraryForm</New>
+</FormTemplates>
+</file>
+
+<file path=customXml/item3.xml><?xml version="1.0" encoding="utf-8"?>
 <ct:contentTypeSchema xmlns:ct="http://schemas.microsoft.com/office/2006/metadata/contentType" xmlns:ma="http://schemas.microsoft.com/office/2006/metadata/properties/metaAttributes" ct:_="" ma:_="" ma:contentTypeName="Document" ma:contentTypeID="0x010100D5CC94F24AA3574587F22E999C5465B1" ma:contentTypeVersion="12" ma:contentTypeDescription="Create a new document." ma:contentTypeScope="" ma:versionID="54b6ab79ff2e36928958a9f72f70e008">
   <xsd:schema xmlns:xsd="http://www.w3.org/2001/XMLSchema" xmlns:xs="http://www.w3.org/2001/XMLSchema" xmlns:p="http://schemas.microsoft.com/office/2006/metadata/properties" xmlns:ns3="a020700e-5205-40c5-855f-e99ef7adac1f" xmlns:ns4="4c6704b2-63bd-4811-8fcb-479ef015be46" targetNamespace="http://schemas.microsoft.com/office/2006/metadata/properties" ma:root="true" ma:fieldsID="210d315a99902943aa5185ce01ad4903" ns3:_="" ns4:_="">
     <xsd:import namespace="a020700e-5205-40c5-855f-e99ef7adac1f"/>
@@ -31088,22 +31938,32 @@
 </ct:contentTypeSchema>
 </file>
 
-<file path=customXml/item2.xml><?xml version="1.0" encoding="utf-8"?>
-<?mso-contentType ?>
-<FormTemplates xmlns="http://schemas.microsoft.com/sharepoint/v3/contenttype/forms">
-  <Display>DocumentLibraryForm</Display>
-  <Edit>DocumentLibraryForm</Edit>
-  <New>DocumentLibraryForm</New>
-</FormTemplates>
+<file path=customXml/itemProps1.xml><?xml version="1.0" encoding="utf-8"?>
+<ds:datastoreItem xmlns:ds="http://schemas.openxmlformats.org/officeDocument/2006/customXml" ds:itemID="{E13D4EBB-4AF0-49D9-BFCA-092510EDBC5C}">
+  <ds:schemaRefs>
+    <ds:schemaRef ds:uri="http://purl.org/dc/elements/1.1/"/>
+    <ds:schemaRef ds:uri="http://schemas.microsoft.com/office/2006/metadata/properties"/>
+    <ds:schemaRef ds:uri="a020700e-5205-40c5-855f-e99ef7adac1f"/>
+    <ds:schemaRef ds:uri="4c6704b2-63bd-4811-8fcb-479ef015be46"/>
+    <ds:schemaRef ds:uri="http://purl.org/dc/terms/"/>
+    <ds:schemaRef ds:uri="http://schemas.microsoft.com/office/2006/documentManagement/types"/>
+    <ds:schemaRef ds:uri="http://purl.org/dc/dcmitype/"/>
+    <ds:schemaRef ds:uri="http://schemas.microsoft.com/office/infopath/2007/PartnerControls"/>
+    <ds:schemaRef ds:uri="http://schemas.openxmlformats.org/package/2006/metadata/core-properties"/>
+    <ds:schemaRef ds:uri="http://www.w3.org/XML/1998/namespace"/>
+  </ds:schemaRefs>
+</ds:datastoreItem>
 </file>
 
-<file path=customXml/item3.xml><?xml version="1.0" encoding="utf-8"?>
-<p:properties xmlns:p="http://schemas.microsoft.com/office/2006/metadata/properties" xmlns:xsi="http://www.w3.org/2001/XMLSchema-instance" xmlns:pc="http://schemas.microsoft.com/office/infopath/2007/PartnerControls">
-  <documentManagement/>
-</p:properties>
+<file path=customXml/itemProps2.xml><?xml version="1.0" encoding="utf-8"?>
+<ds:datastoreItem xmlns:ds="http://schemas.openxmlformats.org/officeDocument/2006/customXml" ds:itemID="{62D58CCF-F544-44DD-B108-C30B72DD5579}">
+  <ds:schemaRefs>
+    <ds:schemaRef ds:uri="http://schemas.microsoft.com/sharepoint/v3/contenttype/forms"/>
+  </ds:schemaRefs>
+</ds:datastoreItem>
 </file>
 
-<file path=customXml/itemProps1.xml><?xml version="1.0" encoding="utf-8"?>
+<file path=customXml/itemProps3.xml><?xml version="1.0" encoding="utf-8"?>
 <ds:datastoreItem xmlns:ds="http://schemas.openxmlformats.org/officeDocument/2006/customXml" ds:itemID="{AD47E564-B72F-4819-AC3F-7086CEADE1C2}">
   <ds:schemaRefs>
     <ds:schemaRef ds:uri="http://schemas.microsoft.com/office/2006/metadata/contentType"/>
@@ -31120,29 +31980,4 @@
     <ds:schemaRef ds:uri="http://schemas.microsoft.com/internal/obd"/>
   </ds:schemaRefs>
 </ds:datastoreItem>
-</file>
-
-<file path=customXml/itemProps2.xml><?xml version="1.0" encoding="utf-8"?>
-<ds:datastoreItem xmlns:ds="http://schemas.openxmlformats.org/officeDocument/2006/customXml" ds:itemID="{62D58CCF-F544-44DD-B108-C30B72DD5579}">
-  <ds:schemaRefs>
-    <ds:schemaRef ds:uri="http://schemas.microsoft.com/sharepoint/v3/contenttype/forms"/>
-  </ds:schemaRefs>
-</ds:datastoreItem>
-</file>
-
-<file path=customXml/itemProps3.xml><?xml version="1.0" encoding="utf-8"?>
-<ds:datastoreItem xmlns:ds="http://schemas.openxmlformats.org/officeDocument/2006/customXml" ds:itemID="{E13D4EBB-4AF0-49D9-BFCA-092510EDBC5C}">
-  <ds:schemaRefs>
-    <ds:schemaRef ds:uri="4c6704b2-63bd-4811-8fcb-479ef015be46"/>
-    <ds:schemaRef ds:uri="http://schemas.microsoft.com/office/2006/metadata/properties"/>
-    <ds:schemaRef ds:uri="http://schemas.microsoft.com/office/2006/documentManagement/types"/>
-    <ds:schemaRef ds:uri="http://schemas.microsoft.com/office/infopath/2007/PartnerControls"/>
-    <ds:schemaRef ds:uri="http://purl.org/dc/elements/1.1/"/>
-    <ds:schemaRef ds:uri="http://schemas.openxmlformats.org/package/2006/metadata/core-properties"/>
-    <ds:schemaRef ds:uri="http://purl.org/dc/dcmitype/"/>
-    <ds:schemaRef ds:uri="a020700e-5205-40c5-855f-e99ef7adac1f"/>
-    <ds:schemaRef ds:uri="http://www.w3.org/XML/1998/namespace"/>
-    <ds:schemaRef ds:uri="http://purl.org/dc/terms/"/>
-  </ds:schemaRefs>
-</ds:datastoreItem>
 </file>
</xml_diff>